<commit_message>
add website on resume
</commit_message>
<xml_diff>
--- a/Nutthawat Panyangnoi-ResumeDef.docx
+++ b/Nutthawat Panyangnoi-ResumeDef.docx
@@ -1,6 +1,6 @@
 
 <file path=word/document.xml><?xml version="1.0" encoding="utf-8"?>
-<w:document xmlns:wpc="http://schemas.microsoft.com/office/word/2010/wordprocessingCanvas" xmlns:mc="http://schemas.openxmlformats.org/markup-compatibility/2006" xmlns:o="urn:schemas-microsoft-com:office:office" xmlns:r="http://schemas.openxmlformats.org/officeDocument/2006/relationships" xmlns:m="http://schemas.openxmlformats.org/officeDocument/2006/math" xmlns:v="urn:schemas-microsoft-com:vml" xmlns:wp14="http://schemas.microsoft.com/office/word/2010/wordprocessingDrawing" xmlns:wp="http://schemas.openxmlformats.org/drawingml/2006/wordprocessingDrawing" xmlns:w10="urn:schemas-microsoft-com:office:word" xmlns:w="http://schemas.openxmlformats.org/wordprocessingml/2006/main" xmlns:w14="http://schemas.microsoft.com/office/word/2010/wordml" xmlns:w15="http://schemas.microsoft.com/office/word/2012/wordml" xmlns:wpg="http://schemas.microsoft.com/office/word/2010/wordprocessingGroup" xmlns:wpi="http://schemas.microsoft.com/office/word/2010/wordprocessingInk" xmlns:wne="http://schemas.microsoft.com/office/word/2006/wordml" xmlns:wps="http://schemas.microsoft.com/office/word/2010/wordprocessingShape" mc:Ignorable="w14 w15 wp14">
+<w:document xmlns:wpc="http://schemas.microsoft.com/office/word/2010/wordprocessingCanvas" xmlns:cx="http://schemas.microsoft.com/office/drawing/2014/chartex" xmlns:cx1="http://schemas.microsoft.com/office/drawing/2015/9/8/chartex" xmlns:cx2="http://schemas.microsoft.com/office/drawing/2015/10/21/chartex" xmlns:cx3="http://schemas.microsoft.com/office/drawing/2016/5/9/chartex" xmlns:cx4="http://schemas.microsoft.com/office/drawing/2016/5/10/chartex" xmlns:cx5="http://schemas.microsoft.com/office/drawing/2016/5/11/chartex" xmlns:cx6="http://schemas.microsoft.com/office/drawing/2016/5/12/chartex" xmlns:cx7="http://schemas.microsoft.com/office/drawing/2016/5/13/chartex" xmlns:cx8="http://schemas.microsoft.com/office/drawing/2016/5/14/chartex" xmlns:mc="http://schemas.openxmlformats.org/markup-compatibility/2006" xmlns:aink="http://schemas.microsoft.com/office/drawing/2016/ink" xmlns:am3d="http://schemas.microsoft.com/office/drawing/2017/model3d" xmlns:o="urn:schemas-microsoft-com:office:office" xmlns:oel="http://schemas.microsoft.com/office/2019/extlst" xmlns:r="http://schemas.openxmlformats.org/officeDocument/2006/relationships" xmlns:m="http://schemas.openxmlformats.org/officeDocument/2006/math" xmlns:v="urn:schemas-microsoft-com:vml" xmlns:wp14="http://schemas.microsoft.com/office/word/2010/wordprocessingDrawing" xmlns:wp="http://schemas.openxmlformats.org/drawingml/2006/wordprocessingDrawing" xmlns:w10="urn:schemas-microsoft-com:office:word" xmlns:w="http://schemas.openxmlformats.org/wordprocessingml/2006/main" xmlns:w14="http://schemas.microsoft.com/office/word/2010/wordml" xmlns:w15="http://schemas.microsoft.com/office/word/2012/wordml" xmlns:w16cex="http://schemas.microsoft.com/office/word/2018/wordml/cex" xmlns:w16cid="http://schemas.microsoft.com/office/word/2016/wordml/cid" xmlns:w16="http://schemas.microsoft.com/office/word/2018/wordml" xmlns:w16du="http://schemas.microsoft.com/office/word/2023/wordml/word16du" xmlns:w16sdtdh="http://schemas.microsoft.com/office/word/2020/wordml/sdtdatahash" xmlns:w16sdtfl="http://schemas.microsoft.com/office/word/2024/wordml/sdtformatlock" xmlns:w16se="http://schemas.microsoft.com/office/word/2015/wordml/symex" xmlns:wpg="http://schemas.microsoft.com/office/word/2010/wordprocessingGroup" xmlns:wpi="http://schemas.microsoft.com/office/word/2010/wordprocessingInk" xmlns:wne="http://schemas.microsoft.com/office/word/2006/wordml" xmlns:wps="http://schemas.microsoft.com/office/word/2010/wordprocessingShape" mc:Ignorable="w14 w15 w16se w16cid w16 w16cex w16sdtdh w16sdtfl w16du wp14">
   <w:background w:color="FFFFFF"/>
   <w:body>
     <w:p>
@@ -128,7 +128,7 @@
         </w:rPr>
         <w:t xml:space="preserve"> | </w:t>
       </w:r>
-      <w:hyperlink r:id="rId5" w:history="1">
+      <w:hyperlink r:id="rId7" w:history="1">
         <w:r>
           <w:rPr>
             <w:rStyle w:val="Hyperlink"/>
@@ -147,7 +147,7 @@
         </w:rPr>
         <w:t xml:space="preserve"> | </w:t>
       </w:r>
-      <w:hyperlink r:id="rId6" w:history="1">
+      <w:hyperlink r:id="rId8" w:history="1">
         <w:r>
           <w:rPr>
             <w:rStyle w:val="Hyperlink"/>
@@ -166,7 +166,7 @@
         </w:rPr>
         <w:t xml:space="preserve"> | </w:t>
       </w:r>
-      <w:hyperlink r:id="rId7" w:history="1">
+      <w:hyperlink r:id="rId9" w:history="1">
         <w:r>
           <w:rPr>
             <w:rStyle w:val="Hyperlink"/>
@@ -182,8 +182,20 @@
           <w:sz w:val="18"/>
           <w:szCs w:val="18"/>
         </w:rPr>
-        <w:t xml:space="preserve"> </w:t>
-      </w:r>
+        <w:t xml:space="preserve"> | </w:t>
+      </w:r>
+      <w:hyperlink r:id="rId10" w:history="1">
+        <w:r>
+          <w:rPr>
+            <w:rStyle w:val="Hyperlink"/>
+            <w:b/>
+            <w:bCs/>
+            <w:sz w:val="18"/>
+            <w:szCs w:val="18"/>
+          </w:rPr>
+          <w:t>Website</w:t>
+        </w:r>
+      </w:hyperlink>
     </w:p>
     <w:p>
       <w:pPr>
@@ -666,8 +678,6 @@
         </w:rPr>
         <w:t>3.4 / 4.0</w:t>
       </w:r>
-      <w:bookmarkStart w:id="0" w:name="_GoBack"/>
-      <w:bookmarkEnd w:id="0"/>
     </w:p>
     <w:p>
       <w:pPr>
@@ -1575,6 +1585,7 @@
           <w:sz w:val="20"/>
           <w:szCs w:val="20"/>
         </w:rPr>
+        <w:lastRenderedPageBreak/>
         <w:t>Designed and refined the user interface of point-of-sale systems to ensure smooth navigation, visual appeal, and ease of use for business clients.</w:t>
       </w:r>
     </w:p>
@@ -1648,7 +1659,6 @@
           <w:color w:val="FFFFFF" w:themeColor="background1"/>
           <w:highlight w:val="black"/>
         </w:rPr>
-        <w:lastRenderedPageBreak/>
         <w:t>PROJECTS</w:t>
       </w:r>
     </w:p>
@@ -2294,6 +2304,12 @@
       </w:r>
     </w:p>
     <w:sectPr>
+      <w:headerReference w:type="even" r:id="rId11"/>
+      <w:headerReference w:type="default" r:id="rId12"/>
+      <w:footerReference w:type="even" r:id="rId13"/>
+      <w:footerReference w:type="default" r:id="rId14"/>
+      <w:headerReference w:type="first" r:id="rId15"/>
+      <w:footerReference w:type="first" r:id="rId16"/>
       <w:pgSz w:w="12240" w:h="15840"/>
       <w:pgMar w:top="360" w:right="800" w:bottom="480" w:left="800" w:header="720" w:footer="720" w:gutter="0"/>
       <w:cols w:space="720"/>
@@ -2302,8 +2318,118 @@
 </w:document>
 </file>
 
+<file path=word/endnotes.xml><?xml version="1.0" encoding="utf-8"?>
+<w:endnotes xmlns:wpc="http://schemas.microsoft.com/office/word/2010/wordprocessingCanvas" xmlns:cx="http://schemas.microsoft.com/office/drawing/2014/chartex" xmlns:cx1="http://schemas.microsoft.com/office/drawing/2015/9/8/chartex" xmlns:cx2="http://schemas.microsoft.com/office/drawing/2015/10/21/chartex" xmlns:cx3="http://schemas.microsoft.com/office/drawing/2016/5/9/chartex" xmlns:cx4="http://schemas.microsoft.com/office/drawing/2016/5/10/chartex" xmlns:cx5="http://schemas.microsoft.com/office/drawing/2016/5/11/chartex" xmlns:cx6="http://schemas.microsoft.com/office/drawing/2016/5/12/chartex" xmlns:cx7="http://schemas.microsoft.com/office/drawing/2016/5/13/chartex" xmlns:cx8="http://schemas.microsoft.com/office/drawing/2016/5/14/chartex" xmlns:mc="http://schemas.openxmlformats.org/markup-compatibility/2006" xmlns:aink="http://schemas.microsoft.com/office/drawing/2016/ink" xmlns:am3d="http://schemas.microsoft.com/office/drawing/2017/model3d" xmlns:o="urn:schemas-microsoft-com:office:office" xmlns:oel="http://schemas.microsoft.com/office/2019/extlst" xmlns:r="http://schemas.openxmlformats.org/officeDocument/2006/relationships" xmlns:m="http://schemas.openxmlformats.org/officeDocument/2006/math" xmlns:v="urn:schemas-microsoft-com:vml" xmlns:wp14="http://schemas.microsoft.com/office/word/2010/wordprocessingDrawing" xmlns:wp="http://schemas.openxmlformats.org/drawingml/2006/wordprocessingDrawing" xmlns:w10="urn:schemas-microsoft-com:office:word" xmlns:w="http://schemas.openxmlformats.org/wordprocessingml/2006/main" xmlns:w14="http://schemas.microsoft.com/office/word/2010/wordml" xmlns:w15="http://schemas.microsoft.com/office/word/2012/wordml" xmlns:w16cex="http://schemas.microsoft.com/office/word/2018/wordml/cex" xmlns:w16cid="http://schemas.microsoft.com/office/word/2016/wordml/cid" xmlns:w16="http://schemas.microsoft.com/office/word/2018/wordml" xmlns:w16du="http://schemas.microsoft.com/office/word/2023/wordml/word16du" xmlns:w16sdtdh="http://schemas.microsoft.com/office/word/2020/wordml/sdtdatahash" xmlns:w16sdtfl="http://schemas.microsoft.com/office/word/2024/wordml/sdtformatlock" xmlns:w16se="http://schemas.microsoft.com/office/word/2015/wordml/symex" xmlns:wpg="http://schemas.microsoft.com/office/word/2010/wordprocessingGroup" xmlns:wpi="http://schemas.microsoft.com/office/word/2010/wordprocessingInk" xmlns:wne="http://schemas.microsoft.com/office/word/2006/wordml" xmlns:wps="http://schemas.microsoft.com/office/word/2010/wordprocessingShape" mc:Ignorable="w14 w15 w16se w16cid w16 w16cex w16sdtdh w16sdtfl w16du wp14">
+  <w:endnote w:type="separator" w:id="-1">
+    <w:p>
+      <w:pPr>
+        <w:spacing w:line="240" w:lineRule="auto"/>
+      </w:pPr>
+      <w:r>
+        <w:separator/>
+      </w:r>
+    </w:p>
+  </w:endnote>
+  <w:endnote w:type="continuationSeparator" w:id="0">
+    <w:p>
+      <w:pPr>
+        <w:spacing w:line="240" w:lineRule="auto"/>
+      </w:pPr>
+      <w:r>
+        <w:continuationSeparator/>
+      </w:r>
+    </w:p>
+  </w:endnote>
+</w:endnotes>
+</file>
+
+<file path=word/footer1.xml><?xml version="1.0" encoding="utf-8"?>
+<w:ftr xmlns:wpc="http://schemas.microsoft.com/office/word/2010/wordprocessingCanvas" xmlns:cx="http://schemas.microsoft.com/office/drawing/2014/chartex" xmlns:cx1="http://schemas.microsoft.com/office/drawing/2015/9/8/chartex" xmlns:cx2="http://schemas.microsoft.com/office/drawing/2015/10/21/chartex" xmlns:cx3="http://schemas.microsoft.com/office/drawing/2016/5/9/chartex" xmlns:cx4="http://schemas.microsoft.com/office/drawing/2016/5/10/chartex" xmlns:cx5="http://schemas.microsoft.com/office/drawing/2016/5/11/chartex" xmlns:cx6="http://schemas.microsoft.com/office/drawing/2016/5/12/chartex" xmlns:cx7="http://schemas.microsoft.com/office/drawing/2016/5/13/chartex" xmlns:cx8="http://schemas.microsoft.com/office/drawing/2016/5/14/chartex" xmlns:mc="http://schemas.openxmlformats.org/markup-compatibility/2006" xmlns:aink="http://schemas.microsoft.com/office/drawing/2016/ink" xmlns:am3d="http://schemas.microsoft.com/office/drawing/2017/model3d" xmlns:o="urn:schemas-microsoft-com:office:office" xmlns:oel="http://schemas.microsoft.com/office/2019/extlst" xmlns:r="http://schemas.openxmlformats.org/officeDocument/2006/relationships" xmlns:m="http://schemas.openxmlformats.org/officeDocument/2006/math" xmlns:v="urn:schemas-microsoft-com:vml" xmlns:wp14="http://schemas.microsoft.com/office/word/2010/wordprocessingDrawing" xmlns:wp="http://schemas.openxmlformats.org/drawingml/2006/wordprocessingDrawing" xmlns:w10="urn:schemas-microsoft-com:office:word" xmlns:w="http://schemas.openxmlformats.org/wordprocessingml/2006/main" xmlns:w14="http://schemas.microsoft.com/office/word/2010/wordml" xmlns:w15="http://schemas.microsoft.com/office/word/2012/wordml" xmlns:w16cex="http://schemas.microsoft.com/office/word/2018/wordml/cex" xmlns:w16cid="http://schemas.microsoft.com/office/word/2016/wordml/cid" xmlns:w16="http://schemas.microsoft.com/office/word/2018/wordml" xmlns:w16du="http://schemas.microsoft.com/office/word/2023/wordml/word16du" xmlns:w16sdtdh="http://schemas.microsoft.com/office/word/2020/wordml/sdtdatahash" xmlns:w16sdtfl="http://schemas.microsoft.com/office/word/2024/wordml/sdtformatlock" xmlns:w16se="http://schemas.microsoft.com/office/word/2015/wordml/symex" xmlns:wpg="http://schemas.microsoft.com/office/word/2010/wordprocessingGroup" xmlns:wpi="http://schemas.microsoft.com/office/word/2010/wordprocessingInk" xmlns:wne="http://schemas.microsoft.com/office/word/2006/wordml" xmlns:wps="http://schemas.microsoft.com/office/word/2010/wordprocessingShape" mc:Ignorable="w14 w15 w16se w16cid w16 w16cex w16sdtdh w16sdtfl w16du wp14">
+  <w:p>
+    <w:pPr>
+      <w:pStyle w:val="Footer"/>
+    </w:pPr>
+  </w:p>
+</w:ftr>
+</file>
+
+<file path=word/footer2.xml><?xml version="1.0" encoding="utf-8"?>
+<w:ftr xmlns:wpc="http://schemas.microsoft.com/office/word/2010/wordprocessingCanvas" xmlns:cx="http://schemas.microsoft.com/office/drawing/2014/chartex" xmlns:cx1="http://schemas.microsoft.com/office/drawing/2015/9/8/chartex" xmlns:cx2="http://schemas.microsoft.com/office/drawing/2015/10/21/chartex" xmlns:cx3="http://schemas.microsoft.com/office/drawing/2016/5/9/chartex" xmlns:cx4="http://schemas.microsoft.com/office/drawing/2016/5/10/chartex" xmlns:cx5="http://schemas.microsoft.com/office/drawing/2016/5/11/chartex" xmlns:cx6="http://schemas.microsoft.com/office/drawing/2016/5/12/chartex" xmlns:cx7="http://schemas.microsoft.com/office/drawing/2016/5/13/chartex" xmlns:cx8="http://schemas.microsoft.com/office/drawing/2016/5/14/chartex" xmlns:mc="http://schemas.openxmlformats.org/markup-compatibility/2006" xmlns:aink="http://schemas.microsoft.com/office/drawing/2016/ink" xmlns:am3d="http://schemas.microsoft.com/office/drawing/2017/model3d" xmlns:o="urn:schemas-microsoft-com:office:office" xmlns:oel="http://schemas.microsoft.com/office/2019/extlst" xmlns:r="http://schemas.openxmlformats.org/officeDocument/2006/relationships" xmlns:m="http://schemas.openxmlformats.org/officeDocument/2006/math" xmlns:v="urn:schemas-microsoft-com:vml" xmlns:wp14="http://schemas.microsoft.com/office/word/2010/wordprocessingDrawing" xmlns:wp="http://schemas.openxmlformats.org/drawingml/2006/wordprocessingDrawing" xmlns:w10="urn:schemas-microsoft-com:office:word" xmlns:w="http://schemas.openxmlformats.org/wordprocessingml/2006/main" xmlns:w14="http://schemas.microsoft.com/office/word/2010/wordml" xmlns:w15="http://schemas.microsoft.com/office/word/2012/wordml" xmlns:w16cex="http://schemas.microsoft.com/office/word/2018/wordml/cex" xmlns:w16cid="http://schemas.microsoft.com/office/word/2016/wordml/cid" xmlns:w16="http://schemas.microsoft.com/office/word/2018/wordml" xmlns:w16du="http://schemas.microsoft.com/office/word/2023/wordml/word16du" xmlns:w16sdtdh="http://schemas.microsoft.com/office/word/2020/wordml/sdtdatahash" xmlns:w16sdtfl="http://schemas.microsoft.com/office/word/2024/wordml/sdtformatlock" xmlns:w16se="http://schemas.microsoft.com/office/word/2015/wordml/symex" xmlns:wpg="http://schemas.microsoft.com/office/word/2010/wordprocessingGroup" xmlns:wpi="http://schemas.microsoft.com/office/word/2010/wordprocessingInk" xmlns:wne="http://schemas.microsoft.com/office/word/2006/wordml" xmlns:wps="http://schemas.microsoft.com/office/word/2010/wordprocessingShape" mc:Ignorable="w14 w15 w16se w16cid w16 w16cex w16sdtdh w16sdtfl w16du wp14">
+  <w:p>
+    <w:pPr>
+      <w:pStyle w:val="Footer"/>
+    </w:pPr>
+  </w:p>
+</w:ftr>
+</file>
+
+<file path=word/footer3.xml><?xml version="1.0" encoding="utf-8"?>
+<w:ftr xmlns:wpc="http://schemas.microsoft.com/office/word/2010/wordprocessingCanvas" xmlns:cx="http://schemas.microsoft.com/office/drawing/2014/chartex" xmlns:cx1="http://schemas.microsoft.com/office/drawing/2015/9/8/chartex" xmlns:cx2="http://schemas.microsoft.com/office/drawing/2015/10/21/chartex" xmlns:cx3="http://schemas.microsoft.com/office/drawing/2016/5/9/chartex" xmlns:cx4="http://schemas.microsoft.com/office/drawing/2016/5/10/chartex" xmlns:cx5="http://schemas.microsoft.com/office/drawing/2016/5/11/chartex" xmlns:cx6="http://schemas.microsoft.com/office/drawing/2016/5/12/chartex" xmlns:cx7="http://schemas.microsoft.com/office/drawing/2016/5/13/chartex" xmlns:cx8="http://schemas.microsoft.com/office/drawing/2016/5/14/chartex" xmlns:mc="http://schemas.openxmlformats.org/markup-compatibility/2006" xmlns:aink="http://schemas.microsoft.com/office/drawing/2016/ink" xmlns:am3d="http://schemas.microsoft.com/office/drawing/2017/model3d" xmlns:o="urn:schemas-microsoft-com:office:office" xmlns:oel="http://schemas.microsoft.com/office/2019/extlst" xmlns:r="http://schemas.openxmlformats.org/officeDocument/2006/relationships" xmlns:m="http://schemas.openxmlformats.org/officeDocument/2006/math" xmlns:v="urn:schemas-microsoft-com:vml" xmlns:wp14="http://schemas.microsoft.com/office/word/2010/wordprocessingDrawing" xmlns:wp="http://schemas.openxmlformats.org/drawingml/2006/wordprocessingDrawing" xmlns:w10="urn:schemas-microsoft-com:office:word" xmlns:w="http://schemas.openxmlformats.org/wordprocessingml/2006/main" xmlns:w14="http://schemas.microsoft.com/office/word/2010/wordml" xmlns:w15="http://schemas.microsoft.com/office/word/2012/wordml" xmlns:w16cex="http://schemas.microsoft.com/office/word/2018/wordml/cex" xmlns:w16cid="http://schemas.microsoft.com/office/word/2016/wordml/cid" xmlns:w16="http://schemas.microsoft.com/office/word/2018/wordml" xmlns:w16du="http://schemas.microsoft.com/office/word/2023/wordml/word16du" xmlns:w16sdtdh="http://schemas.microsoft.com/office/word/2020/wordml/sdtdatahash" xmlns:w16sdtfl="http://schemas.microsoft.com/office/word/2024/wordml/sdtformatlock" xmlns:w16se="http://schemas.microsoft.com/office/word/2015/wordml/symex" xmlns:wpg="http://schemas.microsoft.com/office/word/2010/wordprocessingGroup" xmlns:wpi="http://schemas.microsoft.com/office/word/2010/wordprocessingInk" xmlns:wne="http://schemas.microsoft.com/office/word/2006/wordml" xmlns:wps="http://schemas.microsoft.com/office/word/2010/wordprocessingShape" mc:Ignorable="w14 w15 w16se w16cid w16 w16cex w16sdtdh w16sdtfl w16du wp14">
+  <w:p>
+    <w:pPr>
+      <w:pStyle w:val="Footer"/>
+    </w:pPr>
+  </w:p>
+</w:ftr>
+</file>
+
+<file path=word/footnotes.xml><?xml version="1.0" encoding="utf-8"?>
+<w:footnotes xmlns:wpc="http://schemas.microsoft.com/office/word/2010/wordprocessingCanvas" xmlns:cx="http://schemas.microsoft.com/office/drawing/2014/chartex" xmlns:cx1="http://schemas.microsoft.com/office/drawing/2015/9/8/chartex" xmlns:cx2="http://schemas.microsoft.com/office/drawing/2015/10/21/chartex" xmlns:cx3="http://schemas.microsoft.com/office/drawing/2016/5/9/chartex" xmlns:cx4="http://schemas.microsoft.com/office/drawing/2016/5/10/chartex" xmlns:cx5="http://schemas.microsoft.com/office/drawing/2016/5/11/chartex" xmlns:cx6="http://schemas.microsoft.com/office/drawing/2016/5/12/chartex" xmlns:cx7="http://schemas.microsoft.com/office/drawing/2016/5/13/chartex" xmlns:cx8="http://schemas.microsoft.com/office/drawing/2016/5/14/chartex" xmlns:mc="http://schemas.openxmlformats.org/markup-compatibility/2006" xmlns:aink="http://schemas.microsoft.com/office/drawing/2016/ink" xmlns:am3d="http://schemas.microsoft.com/office/drawing/2017/model3d" xmlns:o="urn:schemas-microsoft-com:office:office" xmlns:oel="http://schemas.microsoft.com/office/2019/extlst" xmlns:r="http://schemas.openxmlformats.org/officeDocument/2006/relationships" xmlns:m="http://schemas.openxmlformats.org/officeDocument/2006/math" xmlns:v="urn:schemas-microsoft-com:vml" xmlns:wp14="http://schemas.microsoft.com/office/word/2010/wordprocessingDrawing" xmlns:wp="http://schemas.openxmlformats.org/drawingml/2006/wordprocessingDrawing" xmlns:w10="urn:schemas-microsoft-com:office:word" xmlns:w="http://schemas.openxmlformats.org/wordprocessingml/2006/main" xmlns:w14="http://schemas.microsoft.com/office/word/2010/wordml" xmlns:w15="http://schemas.microsoft.com/office/word/2012/wordml" xmlns:w16cex="http://schemas.microsoft.com/office/word/2018/wordml/cex" xmlns:w16cid="http://schemas.microsoft.com/office/word/2016/wordml/cid" xmlns:w16="http://schemas.microsoft.com/office/word/2018/wordml" xmlns:w16du="http://schemas.microsoft.com/office/word/2023/wordml/word16du" xmlns:w16sdtdh="http://schemas.microsoft.com/office/word/2020/wordml/sdtdatahash" xmlns:w16sdtfl="http://schemas.microsoft.com/office/word/2024/wordml/sdtformatlock" xmlns:w16se="http://schemas.microsoft.com/office/word/2015/wordml/symex" xmlns:wpg="http://schemas.microsoft.com/office/word/2010/wordprocessingGroup" xmlns:wpi="http://schemas.microsoft.com/office/word/2010/wordprocessingInk" xmlns:wne="http://schemas.microsoft.com/office/word/2006/wordml" xmlns:wps="http://schemas.microsoft.com/office/word/2010/wordprocessingShape" mc:Ignorable="w14 w15 w16se w16cid w16 w16cex w16sdtdh w16sdtfl w16du wp14">
+  <w:footnote w:type="separator" w:id="-1">
+    <w:p>
+      <w:pPr>
+        <w:spacing w:line="240" w:lineRule="auto"/>
+      </w:pPr>
+      <w:r>
+        <w:separator/>
+      </w:r>
+    </w:p>
+  </w:footnote>
+  <w:footnote w:type="continuationSeparator" w:id="0">
+    <w:p>
+      <w:pPr>
+        <w:spacing w:line="240" w:lineRule="auto"/>
+      </w:pPr>
+      <w:r>
+        <w:continuationSeparator/>
+      </w:r>
+    </w:p>
+  </w:footnote>
+</w:footnotes>
+</file>
+
+<file path=word/header1.xml><?xml version="1.0" encoding="utf-8"?>
+<w:hdr xmlns:wpc="http://schemas.microsoft.com/office/word/2010/wordprocessingCanvas" xmlns:cx="http://schemas.microsoft.com/office/drawing/2014/chartex" xmlns:cx1="http://schemas.microsoft.com/office/drawing/2015/9/8/chartex" xmlns:cx2="http://schemas.microsoft.com/office/drawing/2015/10/21/chartex" xmlns:cx3="http://schemas.microsoft.com/office/drawing/2016/5/9/chartex" xmlns:cx4="http://schemas.microsoft.com/office/drawing/2016/5/10/chartex" xmlns:cx5="http://schemas.microsoft.com/office/drawing/2016/5/11/chartex" xmlns:cx6="http://schemas.microsoft.com/office/drawing/2016/5/12/chartex" xmlns:cx7="http://schemas.microsoft.com/office/drawing/2016/5/13/chartex" xmlns:cx8="http://schemas.microsoft.com/office/drawing/2016/5/14/chartex" xmlns:mc="http://schemas.openxmlformats.org/markup-compatibility/2006" xmlns:aink="http://schemas.microsoft.com/office/drawing/2016/ink" xmlns:am3d="http://schemas.microsoft.com/office/drawing/2017/model3d" xmlns:o="urn:schemas-microsoft-com:office:office" xmlns:oel="http://schemas.microsoft.com/office/2019/extlst" xmlns:r="http://schemas.openxmlformats.org/officeDocument/2006/relationships" xmlns:m="http://schemas.openxmlformats.org/officeDocument/2006/math" xmlns:v="urn:schemas-microsoft-com:vml" xmlns:wp14="http://schemas.microsoft.com/office/word/2010/wordprocessingDrawing" xmlns:wp="http://schemas.openxmlformats.org/drawingml/2006/wordprocessingDrawing" xmlns:w10="urn:schemas-microsoft-com:office:word" xmlns:w="http://schemas.openxmlformats.org/wordprocessingml/2006/main" xmlns:w14="http://schemas.microsoft.com/office/word/2010/wordml" xmlns:w15="http://schemas.microsoft.com/office/word/2012/wordml" xmlns:w16cex="http://schemas.microsoft.com/office/word/2018/wordml/cex" xmlns:w16cid="http://schemas.microsoft.com/office/word/2016/wordml/cid" xmlns:w16="http://schemas.microsoft.com/office/word/2018/wordml" xmlns:w16du="http://schemas.microsoft.com/office/word/2023/wordml/word16du" xmlns:w16sdtdh="http://schemas.microsoft.com/office/word/2020/wordml/sdtdatahash" xmlns:w16sdtfl="http://schemas.microsoft.com/office/word/2024/wordml/sdtformatlock" xmlns:w16se="http://schemas.microsoft.com/office/word/2015/wordml/symex" xmlns:wpg="http://schemas.microsoft.com/office/word/2010/wordprocessingGroup" xmlns:wpi="http://schemas.microsoft.com/office/word/2010/wordprocessingInk" xmlns:wne="http://schemas.microsoft.com/office/word/2006/wordml" xmlns:wps="http://schemas.microsoft.com/office/word/2010/wordprocessingShape" mc:Ignorable="w14 w15 w16se w16cid w16 w16cex w16sdtdh w16sdtfl w16du wp14">
+  <w:p>
+    <w:pPr>
+      <w:pStyle w:val="Header"/>
+    </w:pPr>
+  </w:p>
+</w:hdr>
+</file>
+
+<file path=word/header2.xml><?xml version="1.0" encoding="utf-8"?>
+<w:hdr xmlns:wpc="http://schemas.microsoft.com/office/word/2010/wordprocessingCanvas" xmlns:cx="http://schemas.microsoft.com/office/drawing/2014/chartex" xmlns:cx1="http://schemas.microsoft.com/office/drawing/2015/9/8/chartex" xmlns:cx2="http://schemas.microsoft.com/office/drawing/2015/10/21/chartex" xmlns:cx3="http://schemas.microsoft.com/office/drawing/2016/5/9/chartex" xmlns:cx4="http://schemas.microsoft.com/office/drawing/2016/5/10/chartex" xmlns:cx5="http://schemas.microsoft.com/office/drawing/2016/5/11/chartex" xmlns:cx6="http://schemas.microsoft.com/office/drawing/2016/5/12/chartex" xmlns:cx7="http://schemas.microsoft.com/office/drawing/2016/5/13/chartex" xmlns:cx8="http://schemas.microsoft.com/office/drawing/2016/5/14/chartex" xmlns:mc="http://schemas.openxmlformats.org/markup-compatibility/2006" xmlns:aink="http://schemas.microsoft.com/office/drawing/2016/ink" xmlns:am3d="http://schemas.microsoft.com/office/drawing/2017/model3d" xmlns:o="urn:schemas-microsoft-com:office:office" xmlns:oel="http://schemas.microsoft.com/office/2019/extlst" xmlns:r="http://schemas.openxmlformats.org/officeDocument/2006/relationships" xmlns:m="http://schemas.openxmlformats.org/officeDocument/2006/math" xmlns:v="urn:schemas-microsoft-com:vml" xmlns:wp14="http://schemas.microsoft.com/office/word/2010/wordprocessingDrawing" xmlns:wp="http://schemas.openxmlformats.org/drawingml/2006/wordprocessingDrawing" xmlns:w10="urn:schemas-microsoft-com:office:word" xmlns:w="http://schemas.openxmlformats.org/wordprocessingml/2006/main" xmlns:w14="http://schemas.microsoft.com/office/word/2010/wordml" xmlns:w15="http://schemas.microsoft.com/office/word/2012/wordml" xmlns:w16cex="http://schemas.microsoft.com/office/word/2018/wordml/cex" xmlns:w16cid="http://schemas.microsoft.com/office/word/2016/wordml/cid" xmlns:w16="http://schemas.microsoft.com/office/word/2018/wordml" xmlns:w16du="http://schemas.microsoft.com/office/word/2023/wordml/word16du" xmlns:w16sdtdh="http://schemas.microsoft.com/office/word/2020/wordml/sdtdatahash" xmlns:w16sdtfl="http://schemas.microsoft.com/office/word/2024/wordml/sdtformatlock" xmlns:w16se="http://schemas.microsoft.com/office/word/2015/wordml/symex" xmlns:wpg="http://schemas.microsoft.com/office/word/2010/wordprocessingGroup" xmlns:wpi="http://schemas.microsoft.com/office/word/2010/wordprocessingInk" xmlns:wne="http://schemas.microsoft.com/office/word/2006/wordml" xmlns:wps="http://schemas.microsoft.com/office/word/2010/wordprocessingShape" mc:Ignorable="w14 w15 w16se w16cid w16 w16cex w16sdtdh w16sdtfl w16du wp14">
+  <w:p>
+    <w:pPr>
+      <w:pStyle w:val="Header"/>
+    </w:pPr>
+  </w:p>
+</w:hdr>
+</file>
+
+<file path=word/header3.xml><?xml version="1.0" encoding="utf-8"?>
+<w:hdr xmlns:wpc="http://schemas.microsoft.com/office/word/2010/wordprocessingCanvas" xmlns:cx="http://schemas.microsoft.com/office/drawing/2014/chartex" xmlns:cx1="http://schemas.microsoft.com/office/drawing/2015/9/8/chartex" xmlns:cx2="http://schemas.microsoft.com/office/drawing/2015/10/21/chartex" xmlns:cx3="http://schemas.microsoft.com/office/drawing/2016/5/9/chartex" xmlns:cx4="http://schemas.microsoft.com/office/drawing/2016/5/10/chartex" xmlns:cx5="http://schemas.microsoft.com/office/drawing/2016/5/11/chartex" xmlns:cx6="http://schemas.microsoft.com/office/drawing/2016/5/12/chartex" xmlns:cx7="http://schemas.microsoft.com/office/drawing/2016/5/13/chartex" xmlns:cx8="http://schemas.microsoft.com/office/drawing/2016/5/14/chartex" xmlns:mc="http://schemas.openxmlformats.org/markup-compatibility/2006" xmlns:aink="http://schemas.microsoft.com/office/drawing/2016/ink" xmlns:am3d="http://schemas.microsoft.com/office/drawing/2017/model3d" xmlns:o="urn:schemas-microsoft-com:office:office" xmlns:oel="http://schemas.microsoft.com/office/2019/extlst" xmlns:r="http://schemas.openxmlformats.org/officeDocument/2006/relationships" xmlns:m="http://schemas.openxmlformats.org/officeDocument/2006/math" xmlns:v="urn:schemas-microsoft-com:vml" xmlns:wp14="http://schemas.microsoft.com/office/word/2010/wordprocessingDrawing" xmlns:wp="http://schemas.openxmlformats.org/drawingml/2006/wordprocessingDrawing" xmlns:w10="urn:schemas-microsoft-com:office:word" xmlns:w="http://schemas.openxmlformats.org/wordprocessingml/2006/main" xmlns:w14="http://schemas.microsoft.com/office/word/2010/wordml" xmlns:w15="http://schemas.microsoft.com/office/word/2012/wordml" xmlns:w16cex="http://schemas.microsoft.com/office/word/2018/wordml/cex" xmlns:w16cid="http://schemas.microsoft.com/office/word/2016/wordml/cid" xmlns:w16="http://schemas.microsoft.com/office/word/2018/wordml" xmlns:w16du="http://schemas.microsoft.com/office/word/2023/wordml/word16du" xmlns:w16sdtdh="http://schemas.microsoft.com/office/word/2020/wordml/sdtdatahash" xmlns:w16sdtfl="http://schemas.microsoft.com/office/word/2024/wordml/sdtformatlock" xmlns:w16se="http://schemas.microsoft.com/office/word/2015/wordml/symex" xmlns:wpg="http://schemas.microsoft.com/office/word/2010/wordprocessingGroup" xmlns:wpi="http://schemas.microsoft.com/office/word/2010/wordprocessingInk" xmlns:wne="http://schemas.microsoft.com/office/word/2006/wordml" xmlns:wps="http://schemas.microsoft.com/office/word/2010/wordprocessingShape" mc:Ignorable="w14 w15 w16se w16cid w16 w16cex w16sdtdh w16sdtfl w16du wp14">
+  <w:p>
+    <w:pPr>
+      <w:pStyle w:val="Header"/>
+    </w:pPr>
+  </w:p>
+</w:hdr>
+</file>
+
 <file path=word/numbering.xml><?xml version="1.0" encoding="utf-8"?>
-<w:numbering xmlns:wpc="http://schemas.microsoft.com/office/word/2010/wordprocessingCanvas" xmlns:mc="http://schemas.openxmlformats.org/markup-compatibility/2006" xmlns:o="urn:schemas-microsoft-com:office:office" xmlns:r="http://schemas.openxmlformats.org/officeDocument/2006/relationships" xmlns:m="http://schemas.openxmlformats.org/officeDocument/2006/math" xmlns:v="urn:schemas-microsoft-com:vml" xmlns:wp14="http://schemas.microsoft.com/office/word/2010/wordprocessingDrawing" xmlns:wp="http://schemas.openxmlformats.org/drawingml/2006/wordprocessingDrawing" xmlns:w10="urn:schemas-microsoft-com:office:word" xmlns:w="http://schemas.openxmlformats.org/wordprocessingml/2006/main" xmlns:w14="http://schemas.microsoft.com/office/word/2010/wordml" xmlns:w15="http://schemas.microsoft.com/office/word/2012/wordml" xmlns:wpg="http://schemas.microsoft.com/office/word/2010/wordprocessingGroup" xmlns:wpi="http://schemas.microsoft.com/office/word/2010/wordprocessingInk" xmlns:wne="http://schemas.microsoft.com/office/word/2006/wordml" xmlns:wps="http://schemas.microsoft.com/office/word/2010/wordprocessingShape" mc:Ignorable="w14 w15 wp14">
+<w:numbering xmlns:wpc="http://schemas.microsoft.com/office/word/2010/wordprocessingCanvas" xmlns:cx="http://schemas.microsoft.com/office/drawing/2014/chartex" xmlns:cx1="http://schemas.microsoft.com/office/drawing/2015/9/8/chartex" xmlns:cx2="http://schemas.microsoft.com/office/drawing/2015/10/21/chartex" xmlns:cx3="http://schemas.microsoft.com/office/drawing/2016/5/9/chartex" xmlns:cx4="http://schemas.microsoft.com/office/drawing/2016/5/10/chartex" xmlns:cx5="http://schemas.microsoft.com/office/drawing/2016/5/11/chartex" xmlns:cx6="http://schemas.microsoft.com/office/drawing/2016/5/12/chartex" xmlns:cx7="http://schemas.microsoft.com/office/drawing/2016/5/13/chartex" xmlns:cx8="http://schemas.microsoft.com/office/drawing/2016/5/14/chartex" xmlns:mc="http://schemas.openxmlformats.org/markup-compatibility/2006" xmlns:aink="http://schemas.microsoft.com/office/drawing/2016/ink" xmlns:am3d="http://schemas.microsoft.com/office/drawing/2017/model3d" xmlns:o="urn:schemas-microsoft-com:office:office" xmlns:oel="http://schemas.microsoft.com/office/2019/extlst" xmlns:r="http://schemas.openxmlformats.org/officeDocument/2006/relationships" xmlns:m="http://schemas.openxmlformats.org/officeDocument/2006/math" xmlns:v="urn:schemas-microsoft-com:vml" xmlns:wp14="http://schemas.microsoft.com/office/word/2010/wordprocessingDrawing" xmlns:wp="http://schemas.openxmlformats.org/drawingml/2006/wordprocessingDrawing" xmlns:w10="urn:schemas-microsoft-com:office:word" xmlns:w="http://schemas.openxmlformats.org/wordprocessingml/2006/main" xmlns:w14="http://schemas.microsoft.com/office/word/2010/wordml" xmlns:w15="http://schemas.microsoft.com/office/word/2012/wordml" xmlns:w16cex="http://schemas.microsoft.com/office/word/2018/wordml/cex" xmlns:w16cid="http://schemas.microsoft.com/office/word/2016/wordml/cid" xmlns:w16="http://schemas.microsoft.com/office/word/2018/wordml" xmlns:w16du="http://schemas.microsoft.com/office/word/2023/wordml/word16du" xmlns:w16sdtdh="http://schemas.microsoft.com/office/word/2020/wordml/sdtdatahash" xmlns:w16sdtfl="http://schemas.microsoft.com/office/word/2024/wordml/sdtformatlock" xmlns:w16se="http://schemas.microsoft.com/office/word/2015/wordml/symex" xmlns:wpg="http://schemas.microsoft.com/office/word/2010/wordprocessingGroup" xmlns:wpi="http://schemas.microsoft.com/office/word/2010/wordprocessingInk" xmlns:wne="http://schemas.microsoft.com/office/word/2006/wordml" xmlns:wps="http://schemas.microsoft.com/office/word/2010/wordprocessingShape" mc:Ignorable="w14 w15 w16se w16cid w16 w16cex w16sdtdh w16sdtfl w16du wp14">
   <w:abstractNum w:abstractNumId="0" w15:restartNumberingAfterBreak="0">
     <w:nsid w:val="00000001"/>
     <w:multiLevelType w:val="hybridMultilevel"/>
@@ -4359,56 +4485,56 @@
       </w:rPr>
     </w:lvl>
   </w:abstractNum>
-  <w:num w:numId="1">
+  <w:num w:numId="1" w16cid:durableId="1541278975">
     <w:abstractNumId w:val="0"/>
   </w:num>
-  <w:num w:numId="2">
+  <w:num w:numId="2" w16cid:durableId="868185492">
     <w:abstractNumId w:val="1"/>
   </w:num>
-  <w:num w:numId="3">
+  <w:num w:numId="3" w16cid:durableId="1024597338">
     <w:abstractNumId w:val="2"/>
   </w:num>
-  <w:num w:numId="4">
+  <w:num w:numId="4" w16cid:durableId="876741267">
     <w:abstractNumId w:val="3"/>
   </w:num>
-  <w:num w:numId="5">
+  <w:num w:numId="5" w16cid:durableId="832601431">
     <w:abstractNumId w:val="4"/>
   </w:num>
-  <w:num w:numId="6">
+  <w:num w:numId="6" w16cid:durableId="2116753518">
     <w:abstractNumId w:val="5"/>
   </w:num>
-  <w:num w:numId="7">
+  <w:num w:numId="7" w16cid:durableId="28992313">
     <w:abstractNumId w:val="6"/>
   </w:num>
-  <w:num w:numId="8">
+  <w:num w:numId="8" w16cid:durableId="115561806">
     <w:abstractNumId w:val="7"/>
   </w:num>
-  <w:num w:numId="9">
+  <w:num w:numId="9" w16cid:durableId="1997878700">
     <w:abstractNumId w:val="8"/>
   </w:num>
-  <w:num w:numId="10">
+  <w:num w:numId="10" w16cid:durableId="1078984852">
     <w:abstractNumId w:val="9"/>
   </w:num>
-  <w:num w:numId="11">
+  <w:num w:numId="11" w16cid:durableId="145637031">
     <w:abstractNumId w:val="10"/>
   </w:num>
-  <w:num w:numId="12">
+  <w:num w:numId="12" w16cid:durableId="980962419">
     <w:abstractNumId w:val="11"/>
   </w:num>
-  <w:num w:numId="13">
+  <w:num w:numId="13" w16cid:durableId="1551266607">
     <w:abstractNumId w:val="12"/>
   </w:num>
-  <w:num w:numId="14">
+  <w:num w:numId="14" w16cid:durableId="1086264959">
     <w:abstractNumId w:val="13"/>
   </w:num>
-  <w:num w:numId="15">
+  <w:num w:numId="15" w16cid:durableId="1681812793">
     <w:abstractNumId w:val="14"/>
   </w:num>
 </w:numbering>
 </file>
 
 <file path=word/styles.xml><?xml version="1.0" encoding="utf-8"?>
-<w:styles xmlns:mc="http://schemas.openxmlformats.org/markup-compatibility/2006" xmlns:r="http://schemas.openxmlformats.org/officeDocument/2006/relationships" xmlns:w="http://schemas.openxmlformats.org/wordprocessingml/2006/main" xmlns:w14="http://schemas.microsoft.com/office/word/2010/wordml" xmlns:w15="http://schemas.microsoft.com/office/word/2012/wordml" mc:Ignorable="w14 w15">
+<w:styles xmlns:mc="http://schemas.openxmlformats.org/markup-compatibility/2006" xmlns:r="http://schemas.openxmlformats.org/officeDocument/2006/relationships" xmlns:w="http://schemas.openxmlformats.org/wordprocessingml/2006/main" xmlns:w14="http://schemas.microsoft.com/office/word/2010/wordml" xmlns:w15="http://schemas.microsoft.com/office/word/2012/wordml" xmlns:w16cex="http://schemas.microsoft.com/office/word/2018/wordml/cex" xmlns:w16cid="http://schemas.microsoft.com/office/word/2016/wordml/cid" xmlns:w16="http://schemas.microsoft.com/office/word/2018/wordml" xmlns:w16du="http://schemas.microsoft.com/office/word/2023/wordml/word16du" xmlns:w16sdtdh="http://schemas.microsoft.com/office/word/2020/wordml/sdtdatahash" xmlns:w16sdtfl="http://schemas.microsoft.com/office/word/2024/wordml/sdtformatlock" xmlns:w16se="http://schemas.microsoft.com/office/word/2015/wordml/symex" mc:Ignorable="w14 w15 w16se w16cid w16 w16cex w16sdtdh w16sdtfl w16du">
   <w:docDefaults>
     <w:rPrDefault>
       <w:rPr>
@@ -4418,7 +4544,7 @@
     </w:rPrDefault>
     <w:pPrDefault/>
   </w:docDefaults>
-  <w:latentStyles w:defLockedState="0" w:defUIPriority="99" w:defSemiHidden="0" w:defUnhideWhenUsed="0" w:defQFormat="0" w:count="371">
+  <w:latentStyles w:defLockedState="0" w:defUIPriority="99" w:defSemiHidden="0" w:defUnhideWhenUsed="0" w:defQFormat="0" w:count="376">
     <w:lsdException w:name="Normal" w:uiPriority="0" w:qFormat="1"/>
     <w:lsdException w:name="heading 1" w:uiPriority="9" w:qFormat="1"/>
     <w:lsdException w:name="heading 2" w:semiHidden="1" w:uiPriority="9" w:unhideWhenUsed="1" w:qFormat="1"/>
@@ -4790,6 +4916,11 @@
     <w:lsdException w:name="List Table 5 Dark Accent 6" w:uiPriority="50"/>
     <w:lsdException w:name="List Table 6 Colorful Accent 6" w:uiPriority="51"/>
     <w:lsdException w:name="List Table 7 Colorful Accent 6" w:uiPriority="52"/>
+    <w:lsdException w:name="Mention" w:semiHidden="1" w:unhideWhenUsed="1"/>
+    <w:lsdException w:name="Smart Hyperlink" w:semiHidden="1" w:unhideWhenUsed="1"/>
+    <w:lsdException w:name="Hashtag" w:semiHidden="1" w:unhideWhenUsed="1"/>
+    <w:lsdException w:name="Unresolved Mention" w:semiHidden="1" w:unhideWhenUsed="1"/>
+    <w:lsdException w:name="Smart Link" w:semiHidden="1" w:unhideWhenUsed="1"/>
   </w:latentStyles>
   <w:style w:type="paragraph" w:default="1" w:styleId="Normal">
     <w:name w:val="Normal"/>
@@ -5244,6 +5375,70 @@
       <w:u w:val="single"/>
     </w:rPr>
   </w:style>
+  <w:style w:type="paragraph" w:styleId="Header">
+    <w:name w:val="header"/>
+    <w:basedOn w:val="Normal"/>
+    <w:link w:val="HeaderChar"/>
+    <w:uiPriority w:val="99"/>
+    <w:unhideWhenUsed/>
+    <w:rsid w:val="002C0DFC"/>
+    <w:pPr>
+      <w:tabs>
+        <w:tab w:val="center" w:pos="4680"/>
+        <w:tab w:val="right" w:pos="9360"/>
+      </w:tabs>
+      <w:spacing w:line="240" w:lineRule="auto"/>
+    </w:pPr>
+  </w:style>
+  <w:style w:type="character" w:customStyle="1" w:styleId="HeaderChar">
+    <w:name w:val="Header Char"/>
+    <w:basedOn w:val="DefaultParagraphFont"/>
+    <w:link w:val="Header"/>
+    <w:uiPriority w:val="99"/>
+    <w:rsid w:val="002C0DFC"/>
+    <w:rPr>
+      <w:sz w:val="24"/>
+      <w:szCs w:val="24"/>
+    </w:rPr>
+  </w:style>
+  <w:style w:type="paragraph" w:styleId="Footer">
+    <w:name w:val="footer"/>
+    <w:basedOn w:val="Normal"/>
+    <w:link w:val="FooterChar"/>
+    <w:uiPriority w:val="99"/>
+    <w:unhideWhenUsed/>
+    <w:rsid w:val="002C0DFC"/>
+    <w:pPr>
+      <w:tabs>
+        <w:tab w:val="center" w:pos="4680"/>
+        <w:tab w:val="right" w:pos="9360"/>
+      </w:tabs>
+      <w:spacing w:line="240" w:lineRule="auto"/>
+    </w:pPr>
+  </w:style>
+  <w:style w:type="character" w:customStyle="1" w:styleId="FooterChar">
+    <w:name w:val="Footer Char"/>
+    <w:basedOn w:val="DefaultParagraphFont"/>
+    <w:link w:val="Footer"/>
+    <w:uiPriority w:val="99"/>
+    <w:rsid w:val="002C0DFC"/>
+    <w:rPr>
+      <w:sz w:val="24"/>
+      <w:szCs w:val="24"/>
+    </w:rPr>
+  </w:style>
+  <w:style w:type="character" w:styleId="UnresolvedMention">
+    <w:name w:val="Unresolved Mention"/>
+    <w:basedOn w:val="DefaultParagraphFont"/>
+    <w:uiPriority w:val="99"/>
+    <w:semiHidden/>
+    <w:unhideWhenUsed/>
+    <w:rsid w:val="002C0DFC"/>
+    <w:rPr>
+      <w:color w:val="605E5C"/>
+      <w:shd w:val="clear" w:color="auto" w:fill="E1DFDD"/>
+    </w:rPr>
+  </w:style>
 </w:styles>
 </file>
 

</xml_diff>